<commit_message>
add: add technical documentation
</commit_message>
<xml_diff>
--- a/doc/TaiLieu.docx
+++ b/doc/TaiLieu.docx
@@ -1,6 +1,6 @@
 
 <file path=word/document.xml><?xml version="1.0" encoding="utf-8"?>
-<w:document xmlns:wpc="http://schemas.microsoft.com/office/word/2010/wordprocessingCanvas" xmlns:cx="http://schemas.microsoft.com/office/drawing/2014/chartex" xmlns:cx1="http://schemas.microsoft.com/office/drawing/2015/9/8/chartex" xmlns:cx2="http://schemas.microsoft.com/office/drawing/2015/10/21/chartex" xmlns:cx3="http://schemas.microsoft.com/office/drawing/2016/5/9/chartex" xmlns:cx4="http://schemas.microsoft.com/office/drawing/2016/5/10/chartex" xmlns:cx5="http://schemas.microsoft.com/office/drawing/2016/5/11/chartex" xmlns:cx6="http://schemas.microsoft.com/office/drawing/2016/5/12/chartex" xmlns:cx7="http://schemas.microsoft.com/office/drawing/2016/5/13/chartex" xmlns:cx8="http://schemas.microsoft.com/office/drawing/2016/5/14/chartex" xmlns:mc="http://schemas.openxmlformats.org/markup-compatibility/2006" xmlns:aink="http://schemas.microsoft.com/office/drawing/2016/ink" xmlns:am3d="http://schemas.microsoft.com/office/drawing/2017/model3d" xmlns:o="urn:schemas-microsoft-com:office:office" xmlns:oel="http://schemas.microsoft.com/office/2019/extlst" xmlns:r="http://schemas.openxmlformats.org/officeDocument/2006/relationships" xmlns:m="http://schemas.openxmlformats.org/officeDocument/2006/math" xmlns:v="urn:schemas-microsoft-com:vml" xmlns:wp14="http://schemas.microsoft.com/office/word/2010/wordprocessingDrawing" xmlns:wp="http://schemas.openxmlformats.org/drawingml/2006/wordprocessingDrawing" xmlns:w10="urn:schemas-microsoft-com:office:word" xmlns:w="http://schemas.openxmlformats.org/wordprocessingml/2006/main" xmlns:w14="http://schemas.microsoft.com/office/word/2010/wordml" xmlns:w15="http://schemas.microsoft.com/office/word/2012/wordml" xmlns:w16cex="http://schemas.microsoft.com/office/word/2018/wordml/cex" xmlns:w16cid="http://schemas.microsoft.com/office/word/2016/wordml/cid" xmlns:w16="http://schemas.microsoft.com/office/word/2018/wordml" xmlns:w16du="http://schemas.microsoft.com/office/word/2023/wordml/word16du" xmlns:w16sdtdh="http://schemas.microsoft.com/office/word/2020/wordml/sdtdatahash" xmlns:w16se="http://schemas.microsoft.com/office/word/2015/wordml/symex" xmlns:wpg="http://schemas.microsoft.com/office/word/2010/wordprocessingGroup" xmlns:wpi="http://schemas.microsoft.com/office/word/2010/wordprocessingInk" xmlns:wne="http://schemas.microsoft.com/office/word/2006/wordml" xmlns:wps="http://schemas.microsoft.com/office/word/2010/wordprocessingShape" mc:Ignorable="w14 w15 w16se w16cid w16 w16cex w16sdtdh w16du wp14">
+<w:document xmlns:wpc="http://schemas.microsoft.com/office/word/2010/wordprocessingCanvas" xmlns:cx="http://schemas.microsoft.com/office/drawing/2014/chartex" xmlns:cx1="http://schemas.microsoft.com/office/drawing/2015/9/8/chartex" xmlns:cx2="http://schemas.microsoft.com/office/drawing/2015/10/21/chartex" xmlns:cx3="http://schemas.microsoft.com/office/drawing/2016/5/9/chartex" xmlns:cx4="http://schemas.microsoft.com/office/drawing/2016/5/10/chartex" xmlns:cx5="http://schemas.microsoft.com/office/drawing/2016/5/11/chartex" xmlns:cx6="http://schemas.microsoft.com/office/drawing/2016/5/12/chartex" xmlns:cx7="http://schemas.microsoft.com/office/drawing/2016/5/13/chartex" xmlns:cx8="http://schemas.microsoft.com/office/drawing/2016/5/14/chartex" xmlns:mc="http://schemas.openxmlformats.org/markup-compatibility/2006" xmlns:aink="http://schemas.microsoft.com/office/drawing/2016/ink" xmlns:am3d="http://schemas.microsoft.com/office/drawing/2017/model3d" xmlns:o="urn:schemas-microsoft-com:office:office" xmlns:oel="http://schemas.microsoft.com/office/2019/extlst" xmlns:r="http://schemas.openxmlformats.org/officeDocument/2006/relationships" xmlns:m="http://schemas.openxmlformats.org/officeDocument/2006/math" xmlns:v="urn:schemas-microsoft-com:vml" xmlns:wp14="http://schemas.microsoft.com/office/word/2010/wordprocessingDrawing" xmlns:wp="http://schemas.openxmlformats.org/drawingml/2006/wordprocessingDrawing" xmlns:w10="urn:schemas-microsoft-com:office:word" xmlns:w="http://schemas.openxmlformats.org/wordprocessingml/2006/main" xmlns:w14="http://schemas.microsoft.com/office/word/2010/wordml" xmlns:w15="http://schemas.microsoft.com/office/word/2012/wordml" xmlns:w16cex="http://schemas.microsoft.com/office/word/2018/wordml/cex" xmlns:w16cid="http://schemas.microsoft.com/office/word/2016/wordml/cid" xmlns:w16="http://schemas.microsoft.com/office/word/2018/wordml" xmlns:w16du="http://schemas.microsoft.com/office/word/2023/wordml/word16du" xmlns:w16sdtdh="http://schemas.microsoft.com/office/word/2020/wordml/sdtdatahash" xmlns:w16sdtfl="http://schemas.microsoft.com/office/word/2024/wordml/sdtformatlock" xmlns:w16se="http://schemas.microsoft.com/office/word/2015/wordml/symex" xmlns:wpg="http://schemas.microsoft.com/office/word/2010/wordprocessingGroup" xmlns:wpi="http://schemas.microsoft.com/office/word/2010/wordprocessingInk" xmlns:wne="http://schemas.microsoft.com/office/word/2006/wordml" xmlns:wps="http://schemas.microsoft.com/office/word/2010/wordprocessingShape" mc:Ignorable="w14 w15 w16se w16cid w16 w16cex w16sdtdh w16sdtfl w16du wp14">
   <w:body>
     <w:p>
       <w:pPr>
@@ -733,7 +733,7 @@
               <w:rPr>
                 <w:webHidden/>
               </w:rPr>
-              <w:t>17</w:t>
+              <w:t>16</w:t>
             </w:r>
             <w:r>
               <w:rPr>
@@ -808,7 +808,7 @@
               <w:rPr>
                 <w:webHidden/>
               </w:rPr>
-              <w:t>17</w:t>
+              <w:t>16</w:t>
             </w:r>
             <w:r>
               <w:rPr>
@@ -868,7 +868,7 @@
               <w:rPr>
                 <w:webHidden/>
               </w:rPr>
-              <w:t>19</w:t>
+              <w:t>18</w:t>
             </w:r>
             <w:r>
               <w:rPr>
@@ -2597,13 +2597,7 @@
         <w:rPr>
           <w:rFonts w:ascii="Courier New" w:hAnsi="Courier New" w:cs="Courier New"/>
         </w:rPr>
-        <w:t xml:space="preserve"> </w:t>
-      </w:r>
-      <w:r>
-        <w:rPr>
-          <w:rFonts w:ascii="Courier New" w:hAnsi="Courier New" w:cs="Courier New"/>
-        </w:rPr>
-        <w:t>ACS712_ESP32.c</w:t>
+        <w:t xml:space="preserve"> ACS712_ESP32.c</w:t>
       </w:r>
     </w:p>
     <w:p>
@@ -2751,13 +2745,7 @@
         <w:rPr>
           <w:rFonts w:ascii="Courier New" w:hAnsi="Courier New" w:cs="Courier New"/>
         </w:rPr>
-        <w:t xml:space="preserve"> </w:t>
-      </w:r>
-      <w:r>
-        <w:rPr>
-          <w:rFonts w:ascii="Courier New" w:hAnsi="Courier New" w:cs="Courier New"/>
-        </w:rPr>
-        <w:t>LightSensor.h</w:t>
+        <w:t xml:space="preserve"> LightSensor.h</w:t>
       </w:r>
     </w:p>
     <w:p>
@@ -2793,13 +2781,7 @@
         <w:rPr>
           <w:rFonts w:ascii="Courier New" w:hAnsi="Courier New" w:cs="Courier New"/>
         </w:rPr>
-        <w:t xml:space="preserve"> </w:t>
-      </w:r>
-      <w:r>
-        <w:rPr>
-          <w:rFonts w:ascii="Courier New" w:hAnsi="Courier New" w:cs="Courier New"/>
-        </w:rPr>
-        <w:t>LightSensor.c</w:t>
+        <w:t xml:space="preserve"> LightSensor.c</w:t>
       </w:r>
     </w:p>
     <w:p>
@@ -2868,13 +2850,7 @@
         <w:rPr>
           <w:rFonts w:ascii="Courier New" w:hAnsi="Courier New" w:cs="Courier New"/>
         </w:rPr>
-        <w:t xml:space="preserve"> </w:t>
-      </w:r>
-      <w:r>
-        <w:rPr>
-          <w:rFonts w:ascii="Courier New" w:hAnsi="Courier New" w:cs="Courier New"/>
-        </w:rPr>
-        <w:t>my_images.h</w:t>
+        <w:t xml:space="preserve"> my_images.h</w:t>
       </w:r>
     </w:p>
     <w:p>
@@ -2946,13 +2922,7 @@
         <w:rPr>
           <w:rFonts w:ascii="Courier New" w:hAnsi="Courier New" w:cs="Courier New"/>
         </w:rPr>
-        <w:t xml:space="preserve"> </w:t>
-      </w:r>
-      <w:r>
-        <w:rPr>
-          <w:rFonts w:ascii="Courier New" w:hAnsi="Courier New" w:cs="Courier New"/>
-        </w:rPr>
-        <w:t>pHSensor.h</w:t>
+        <w:t xml:space="preserve"> pHSensor.h</w:t>
       </w:r>
     </w:p>
     <w:p>
@@ -3153,13 +3123,7 @@
         <w:rPr>
           <w:rFonts w:ascii="Courier New" w:hAnsi="Courier New" w:cs="Courier New"/>
         </w:rPr>
-        <w:t xml:space="preserve"> </w:t>
-      </w:r>
-      <w:r>
-        <w:rPr>
-          <w:rFonts w:ascii="Courier New" w:hAnsi="Courier New" w:cs="Courier New"/>
-        </w:rPr>
-        <w:t>pHSensor.c</w:t>
+        <w:t xml:space="preserve"> pHSensor.c</w:t>
       </w:r>
     </w:p>
     <w:p>
@@ -3231,13 +3195,7 @@
         <w:rPr>
           <w:rFonts w:ascii="Courier New" w:hAnsi="Courier New" w:cs="Courier New"/>
         </w:rPr>
-        <w:t xml:space="preserve"> </w:t>
-      </w:r>
-      <w:r>
-        <w:rPr>
-          <w:rFonts w:ascii="Courier New" w:hAnsi="Courier New" w:cs="Courier New"/>
-        </w:rPr>
-        <w:t>touch.h</w:t>
+        <w:t xml:space="preserve"> touch.h</w:t>
       </w:r>
     </w:p>
     <w:p>
@@ -3315,13 +3273,7 @@
         <w:rPr>
           <w:rFonts w:ascii="Courier New" w:hAnsi="Courier New" w:cs="Courier New"/>
         </w:rPr>
-        <w:t xml:space="preserve"> </w:t>
-      </w:r>
-      <w:r>
-        <w:rPr>
-          <w:rFonts w:ascii="Courier New" w:hAnsi="Courier New" w:cs="Courier New"/>
-        </w:rPr>
-        <w:t>Water_Sensor.h</w:t>
+        <w:t xml:space="preserve"> Water_Sensor.h</w:t>
       </w:r>
     </w:p>
     <w:p>
@@ -3357,13 +3309,7 @@
         <w:rPr>
           <w:rFonts w:ascii="Courier New" w:hAnsi="Courier New" w:cs="Courier New"/>
         </w:rPr>
-        <w:t xml:space="preserve"> </w:t>
-      </w:r>
-      <w:r>
-        <w:rPr>
-          <w:rFonts w:ascii="Courier New" w:hAnsi="Courier New" w:cs="Courier New"/>
-        </w:rPr>
-        <w:t>Water_Sensor.c</w:t>
+        <w:t xml:space="preserve"> Water_Sensor.c</w:t>
       </w:r>
     </w:p>
     <w:p>
@@ -3855,13 +3801,7 @@
         <w:rPr>
           <w:rFonts w:ascii="Courier New" w:hAnsi="Courier New" w:cs="Courier New"/>
         </w:rPr>
-        <w:t xml:space="preserve">   </w:t>
-      </w:r>
-      <w:r>
-        <w:rPr>
-          <w:rFonts w:ascii="Courier New" w:hAnsi="Courier New" w:cs="Courier New"/>
-        </w:rPr>
-        <w:t xml:space="preserve">    </w:t>
+        <w:t xml:space="preserve">       </w:t>
       </w:r>
       <w:r>
         <w:rPr>
@@ -4233,14 +4173,7 @@
           <w:b/>
           <w:bCs/>
         </w:rPr>
-        <w:t>ACS</w:t>
-      </w:r>
-      <w:r>
-        <w:rPr>
-          <w:b/>
-          <w:bCs/>
-        </w:rPr>
-        <w:t>712_ESP32</w:t>
+        <w:t>ACS712_ESP32</w:t>
       </w:r>
       <w:r>
         <w:rPr>
@@ -4879,14 +4812,7 @@
           <w:color w:val="FF0000"/>
           <w:highlight w:val="lightGray"/>
         </w:rPr>
-        <w:t>Mulberry-Garden-Care-System</w:t>
-      </w:r>
-      <w:r>
-        <w:rPr>
-          <w:color w:val="FF0000"/>
-          <w:highlight w:val="lightGray"/>
-        </w:rPr>
-        <w:t xml:space="preserve"> </w:t>
+        <w:t xml:space="preserve">Mulberry-Garden-Care-System </w:t>
       </w:r>
       <w:r>
         <w:rPr>
@@ -5538,13 +5464,7 @@
         <w:rPr>
           <w:rFonts w:ascii="Courier New" w:hAnsi="Courier New"/>
         </w:rPr>
-        <w:t>LCD_RS</w:t>
-      </w:r>
-      <w:r>
-        <w:rPr>
-          <w:rFonts w:ascii="Courier New" w:hAnsi="Courier New"/>
-        </w:rPr>
-        <w:t>T</w:t>
+        <w:t>LCD_RST</w:t>
       </w:r>
       <w:r>
         <w:rPr>
@@ -5601,13 +5521,7 @@
         <w:rPr>
           <w:rFonts w:ascii="Courier New" w:hAnsi="Courier New"/>
         </w:rPr>
-        <w:t>LCD_</w:t>
-      </w:r>
-      <w:r>
-        <w:rPr>
-          <w:rFonts w:ascii="Courier New" w:hAnsi="Courier New"/>
-        </w:rPr>
-        <w:t>CS</w:t>
+        <w:t>LCD_CS</w:t>
       </w:r>
       <w:r>
         <w:rPr>
@@ -6025,13 +5939,7 @@
         <w:rPr>
           <w:rFonts w:ascii="Courier New" w:hAnsi="Courier New"/>
         </w:rPr>
-        <w:t>MIST SPRAY</w:t>
-      </w:r>
-      <w:r>
-        <w:rPr>
-          <w:rFonts w:ascii="Courier New" w:hAnsi="Courier New"/>
-        </w:rPr>
-        <w:t xml:space="preserve"> PIN</w:t>
+        <w:t>MIST SPRAY PIN</w:t>
       </w:r>
       <w:r>
         <w:rPr>
@@ -6168,13 +6076,7 @@
         <w:rPr>
           <w:rFonts w:ascii="Courier New" w:hAnsi="Courier New"/>
         </w:rPr>
-        <w:t>LED</w:t>
-      </w:r>
-      <w:r>
-        <w:rPr>
-          <w:rFonts w:ascii="Courier New" w:hAnsi="Courier New"/>
-        </w:rPr>
-        <w:t xml:space="preserve"> PIN</w:t>
+        <w:t>LED PIN</w:t>
       </w:r>
       <w:r>
         <w:rPr>
@@ -6910,45 +6812,25 @@
       <w:r>
         <w:t xml:space="preserve">Hình </w:t>
       </w:r>
-      <w:r>
-        <w:fldChar w:fldCharType="begin"/>
-      </w:r>
-      <w:r>
-        <w:instrText xml:space="preserve"> STYLEREF 2 \s </w:instrText>
-      </w:r>
-      <w:r>
-        <w:fldChar w:fldCharType="separate"/>
-      </w:r>
-      <w:r>
-        <w:rPr>
-          <w:noProof/>
-        </w:rPr>
-        <w:t>6</w:t>
-      </w:r>
-      <w:r>
-        <w:fldChar w:fldCharType="end"/>
-      </w:r>
+      <w:fldSimple w:instr=" STYLEREF 2 \s ">
+        <w:r>
+          <w:rPr>
+            <w:noProof/>
+          </w:rPr>
+          <w:t>6</w:t>
+        </w:r>
+      </w:fldSimple>
       <w:r>
         <w:t>.</w:t>
       </w:r>
-      <w:r>
-        <w:fldChar w:fldCharType="begin"/>
-      </w:r>
-      <w:r>
-        <w:instrText xml:space="preserve"> SEQ Hình \* ARABIC \s 2 </w:instrText>
-      </w:r>
-      <w:r>
-        <w:fldChar w:fldCharType="separate"/>
-      </w:r>
-      <w:r>
-        <w:rPr>
-          <w:noProof/>
-        </w:rPr>
-        <w:t>1</w:t>
-      </w:r>
-      <w:r>
-        <w:fldChar w:fldCharType="end"/>
-      </w:r>
+      <w:fldSimple w:instr=" SEQ Hình \* ARABIC \s 2 ">
+        <w:r>
+          <w:rPr>
+            <w:noProof/>
+          </w:rPr>
+          <w:t>1</w:t>
+        </w:r>
+      </w:fldSimple>
       <w:r>
         <w:t>. Lưu đồ tổng thể</w:t>
       </w:r>
@@ -7076,45 +6958,25 @@
       <w:r>
         <w:t xml:space="preserve">Hình </w:t>
       </w:r>
-      <w:r>
-        <w:fldChar w:fldCharType="begin"/>
-      </w:r>
-      <w:r>
-        <w:instrText xml:space="preserve"> STYLEREF 2 \s </w:instrText>
-      </w:r>
-      <w:r>
-        <w:fldChar w:fldCharType="separate"/>
-      </w:r>
-      <w:r>
-        <w:rPr>
-          <w:noProof/>
-        </w:rPr>
-        <w:t>6</w:t>
-      </w:r>
-      <w:r>
-        <w:fldChar w:fldCharType="end"/>
-      </w:r>
+      <w:fldSimple w:instr=" STYLEREF 2 \s ">
+        <w:r>
+          <w:rPr>
+            <w:noProof/>
+          </w:rPr>
+          <w:t>6</w:t>
+        </w:r>
+      </w:fldSimple>
       <w:r>
         <w:t>.</w:t>
       </w:r>
-      <w:r>
-        <w:fldChar w:fldCharType="begin"/>
-      </w:r>
-      <w:r>
-        <w:instrText xml:space="preserve"> SEQ Hình \* ARABIC \s 2 </w:instrText>
-      </w:r>
-      <w:r>
-        <w:fldChar w:fldCharType="separate"/>
-      </w:r>
-      <w:r>
-        <w:rPr>
-          <w:noProof/>
-        </w:rPr>
-        <w:t>2</w:t>
-      </w:r>
-      <w:r>
-        <w:fldChar w:fldCharType="end"/>
-      </w:r>
+      <w:fldSimple w:instr=" SEQ Hình \* ARABIC \s 2 ">
+        <w:r>
+          <w:rPr>
+            <w:noProof/>
+          </w:rPr>
+          <w:t>2</w:t>
+        </w:r>
+      </w:fldSimple>
       <w:r>
         <w:t>. Lưu đồ Task 0</w:t>
       </w:r>
@@ -7203,45 +7065,25 @@
       <w:r>
         <w:t xml:space="preserve">Hình </w:t>
       </w:r>
-      <w:r>
-        <w:fldChar w:fldCharType="begin"/>
-      </w:r>
-      <w:r>
-        <w:instrText xml:space="preserve"> STYLEREF 2 \s </w:instrText>
-      </w:r>
-      <w:r>
-        <w:fldChar w:fldCharType="separate"/>
-      </w:r>
-      <w:r>
-        <w:rPr>
-          <w:noProof/>
-        </w:rPr>
-        <w:t>6</w:t>
-      </w:r>
-      <w:r>
-        <w:fldChar w:fldCharType="end"/>
-      </w:r>
+      <w:fldSimple w:instr=" STYLEREF 2 \s ">
+        <w:r>
+          <w:rPr>
+            <w:noProof/>
+          </w:rPr>
+          <w:t>6</w:t>
+        </w:r>
+      </w:fldSimple>
       <w:r>
         <w:t>.</w:t>
       </w:r>
-      <w:r>
-        <w:fldChar w:fldCharType="begin"/>
-      </w:r>
-      <w:r>
-        <w:instrText xml:space="preserve"> SEQ Hình \* ARABIC \s 2 </w:instrText>
-      </w:r>
-      <w:r>
-        <w:fldChar w:fldCharType="separate"/>
-      </w:r>
-      <w:r>
-        <w:rPr>
-          <w:noProof/>
-        </w:rPr>
-        <w:t>3</w:t>
-      </w:r>
-      <w:r>
-        <w:fldChar w:fldCharType="end"/>
-      </w:r>
+      <w:fldSimple w:instr=" SEQ Hình \* ARABIC \s 2 ">
+        <w:r>
+          <w:rPr>
+            <w:noProof/>
+          </w:rPr>
+          <w:t>3</w:t>
+        </w:r>
+      </w:fldSimple>
       <w:r>
         <w:t>. Lưu đồ Task 1</w:t>
       </w:r>
@@ -7362,45 +7204,25 @@
       <w:r>
         <w:t xml:space="preserve">Hình </w:t>
       </w:r>
-      <w:r>
-        <w:fldChar w:fldCharType="begin"/>
-      </w:r>
-      <w:r>
-        <w:instrText xml:space="preserve"> STYLEREF 2 \s </w:instrText>
-      </w:r>
-      <w:r>
-        <w:fldChar w:fldCharType="separate"/>
-      </w:r>
-      <w:r>
-        <w:rPr>
-          <w:noProof/>
-        </w:rPr>
-        <w:t>6</w:t>
-      </w:r>
-      <w:r>
-        <w:fldChar w:fldCharType="end"/>
-      </w:r>
+      <w:fldSimple w:instr=" STYLEREF 2 \s ">
+        <w:r>
+          <w:rPr>
+            <w:noProof/>
+          </w:rPr>
+          <w:t>6</w:t>
+        </w:r>
+      </w:fldSimple>
       <w:r>
         <w:t>.</w:t>
       </w:r>
-      <w:r>
-        <w:fldChar w:fldCharType="begin"/>
-      </w:r>
-      <w:r>
-        <w:instrText xml:space="preserve"> SEQ Hình \* ARABIC \s 2 </w:instrText>
-      </w:r>
-      <w:r>
-        <w:fldChar w:fldCharType="separate"/>
-      </w:r>
-      <w:r>
-        <w:rPr>
-          <w:noProof/>
-        </w:rPr>
-        <w:t>4</w:t>
-      </w:r>
-      <w:r>
-        <w:fldChar w:fldCharType="end"/>
-      </w:r>
+      <w:fldSimple w:instr=" SEQ Hình \* ARABIC \s 2 ">
+        <w:r>
+          <w:rPr>
+            <w:noProof/>
+          </w:rPr>
+          <w:t>4</w:t>
+        </w:r>
+      </w:fldSimple>
       <w:r>
         <w:t xml:space="preserve"> Luu đồ Task 2</w:t>
       </w:r>
@@ -7491,45 +7313,25 @@
       <w:r>
         <w:t xml:space="preserve">Hình </w:t>
       </w:r>
-      <w:r>
-        <w:fldChar w:fldCharType="begin"/>
-      </w:r>
-      <w:r>
-        <w:instrText xml:space="preserve"> STYLEREF 2 \s </w:instrText>
-      </w:r>
-      <w:r>
-        <w:fldChar w:fldCharType="separate"/>
-      </w:r>
-      <w:r>
-        <w:rPr>
-          <w:noProof/>
-        </w:rPr>
-        <w:t>6</w:t>
-      </w:r>
-      <w:r>
-        <w:fldChar w:fldCharType="end"/>
-      </w:r>
+      <w:fldSimple w:instr=" STYLEREF 2 \s ">
+        <w:r>
+          <w:rPr>
+            <w:noProof/>
+          </w:rPr>
+          <w:t>6</w:t>
+        </w:r>
+      </w:fldSimple>
       <w:r>
         <w:t>.</w:t>
       </w:r>
-      <w:r>
-        <w:fldChar w:fldCharType="begin"/>
-      </w:r>
-      <w:r>
-        <w:instrText xml:space="preserve"> SEQ Hình \* ARABIC \s 2 </w:instrText>
-      </w:r>
-      <w:r>
-        <w:fldChar w:fldCharType="separate"/>
-      </w:r>
-      <w:r>
-        <w:rPr>
-          <w:noProof/>
-        </w:rPr>
-        <w:t>5</w:t>
-      </w:r>
-      <w:r>
-        <w:fldChar w:fldCharType="end"/>
-      </w:r>
+      <w:fldSimple w:instr=" SEQ Hình \* ARABIC \s 2 ">
+        <w:r>
+          <w:rPr>
+            <w:noProof/>
+          </w:rPr>
+          <w:t>5</w:t>
+        </w:r>
+      </w:fldSimple>
       <w:r>
         <w:t xml:space="preserve"> State Machine</w:t>
       </w:r>
@@ -8689,7 +8491,7 @@
 </file>
 
 <file path=word/endnotes.xml><?xml version="1.0" encoding="utf-8"?>
-<w:endnotes xmlns:wpc="http://schemas.microsoft.com/office/word/2010/wordprocessingCanvas" xmlns:cx="http://schemas.microsoft.com/office/drawing/2014/chartex" xmlns:cx1="http://schemas.microsoft.com/office/drawing/2015/9/8/chartex" xmlns:cx2="http://schemas.microsoft.com/office/drawing/2015/10/21/chartex" xmlns:cx3="http://schemas.microsoft.com/office/drawing/2016/5/9/chartex" xmlns:cx4="http://schemas.microsoft.com/office/drawing/2016/5/10/chartex" xmlns:cx5="http://schemas.microsoft.com/office/drawing/2016/5/11/chartex" xmlns:cx6="http://schemas.microsoft.com/office/drawing/2016/5/12/chartex" xmlns:cx7="http://schemas.microsoft.com/office/drawing/2016/5/13/chartex" xmlns:cx8="http://schemas.microsoft.com/office/drawing/2016/5/14/chartex" xmlns:mc="http://schemas.openxmlformats.org/markup-compatibility/2006" xmlns:aink="http://schemas.microsoft.com/office/drawing/2016/ink" xmlns:am3d="http://schemas.microsoft.com/office/drawing/2017/model3d" xmlns:o="urn:schemas-microsoft-com:office:office" xmlns:oel="http://schemas.microsoft.com/office/2019/extlst" xmlns:r="http://schemas.openxmlformats.org/officeDocument/2006/relationships" xmlns:m="http://schemas.openxmlformats.org/officeDocument/2006/math" xmlns:v="urn:schemas-microsoft-com:vml" xmlns:wp14="http://schemas.microsoft.com/office/word/2010/wordprocessingDrawing" xmlns:wp="http://schemas.openxmlformats.org/drawingml/2006/wordprocessingDrawing" xmlns:w10="urn:schemas-microsoft-com:office:word" xmlns:w="http://schemas.openxmlformats.org/wordprocessingml/2006/main" xmlns:w14="http://schemas.microsoft.com/office/word/2010/wordml" xmlns:w15="http://schemas.microsoft.com/office/word/2012/wordml" xmlns:w16cex="http://schemas.microsoft.com/office/word/2018/wordml/cex" xmlns:w16cid="http://schemas.microsoft.com/office/word/2016/wordml/cid" xmlns:w16="http://schemas.microsoft.com/office/word/2018/wordml" xmlns:w16du="http://schemas.microsoft.com/office/word/2023/wordml/word16du" xmlns:w16sdtdh="http://schemas.microsoft.com/office/word/2020/wordml/sdtdatahash" xmlns:w16se="http://schemas.microsoft.com/office/word/2015/wordml/symex" xmlns:wpg="http://schemas.microsoft.com/office/word/2010/wordprocessingGroup" xmlns:wpi="http://schemas.microsoft.com/office/word/2010/wordprocessingInk" xmlns:wne="http://schemas.microsoft.com/office/word/2006/wordml" xmlns:wps="http://schemas.microsoft.com/office/word/2010/wordprocessingShape" mc:Ignorable="w14 w15 w16se w16cid w16 w16cex w16sdtdh w16du wp14">
+<w:endnotes xmlns:wpc="http://schemas.microsoft.com/office/word/2010/wordprocessingCanvas" xmlns:cx="http://schemas.microsoft.com/office/drawing/2014/chartex" xmlns:cx1="http://schemas.microsoft.com/office/drawing/2015/9/8/chartex" xmlns:cx2="http://schemas.microsoft.com/office/drawing/2015/10/21/chartex" xmlns:cx3="http://schemas.microsoft.com/office/drawing/2016/5/9/chartex" xmlns:cx4="http://schemas.microsoft.com/office/drawing/2016/5/10/chartex" xmlns:cx5="http://schemas.microsoft.com/office/drawing/2016/5/11/chartex" xmlns:cx6="http://schemas.microsoft.com/office/drawing/2016/5/12/chartex" xmlns:cx7="http://schemas.microsoft.com/office/drawing/2016/5/13/chartex" xmlns:cx8="http://schemas.microsoft.com/office/drawing/2016/5/14/chartex" xmlns:mc="http://schemas.openxmlformats.org/markup-compatibility/2006" xmlns:aink="http://schemas.microsoft.com/office/drawing/2016/ink" xmlns:am3d="http://schemas.microsoft.com/office/drawing/2017/model3d" xmlns:o="urn:schemas-microsoft-com:office:office" xmlns:oel="http://schemas.microsoft.com/office/2019/extlst" xmlns:r="http://schemas.openxmlformats.org/officeDocument/2006/relationships" xmlns:m="http://schemas.openxmlformats.org/officeDocument/2006/math" xmlns:v="urn:schemas-microsoft-com:vml" xmlns:wp14="http://schemas.microsoft.com/office/word/2010/wordprocessingDrawing" xmlns:wp="http://schemas.openxmlformats.org/drawingml/2006/wordprocessingDrawing" xmlns:w10="urn:schemas-microsoft-com:office:word" xmlns:w="http://schemas.openxmlformats.org/wordprocessingml/2006/main" xmlns:w14="http://schemas.microsoft.com/office/word/2010/wordml" xmlns:w15="http://schemas.microsoft.com/office/word/2012/wordml" xmlns:w16cex="http://schemas.microsoft.com/office/word/2018/wordml/cex" xmlns:w16cid="http://schemas.microsoft.com/office/word/2016/wordml/cid" xmlns:w16="http://schemas.microsoft.com/office/word/2018/wordml" xmlns:w16du="http://schemas.microsoft.com/office/word/2023/wordml/word16du" xmlns:w16sdtdh="http://schemas.microsoft.com/office/word/2020/wordml/sdtdatahash" xmlns:w16sdtfl="http://schemas.microsoft.com/office/word/2024/wordml/sdtformatlock" xmlns:w16se="http://schemas.microsoft.com/office/word/2015/wordml/symex" xmlns:wpg="http://schemas.microsoft.com/office/word/2010/wordprocessingGroup" xmlns:wpi="http://schemas.microsoft.com/office/word/2010/wordprocessingInk" xmlns:wne="http://schemas.microsoft.com/office/word/2006/wordml" xmlns:wps="http://schemas.microsoft.com/office/word/2010/wordprocessingShape" mc:Ignorable="w14 w15 w16se w16cid w16 w16cex w16sdtdh w16sdtfl w16du wp14">
   <w:endnote w:type="separator" w:id="-1">
     <w:p>
       <w:pPr>
@@ -8714,7 +8516,7 @@
 </file>
 
 <file path=word/footer1.xml><?xml version="1.0" encoding="utf-8"?>
-<w:ftr xmlns:wpc="http://schemas.microsoft.com/office/word/2010/wordprocessingCanvas" xmlns:cx="http://schemas.microsoft.com/office/drawing/2014/chartex" xmlns:cx1="http://schemas.microsoft.com/office/drawing/2015/9/8/chartex" xmlns:cx2="http://schemas.microsoft.com/office/drawing/2015/10/21/chartex" xmlns:cx3="http://schemas.microsoft.com/office/drawing/2016/5/9/chartex" xmlns:cx4="http://schemas.microsoft.com/office/drawing/2016/5/10/chartex" xmlns:cx5="http://schemas.microsoft.com/office/drawing/2016/5/11/chartex" xmlns:cx6="http://schemas.microsoft.com/office/drawing/2016/5/12/chartex" xmlns:cx7="http://schemas.microsoft.com/office/drawing/2016/5/13/chartex" xmlns:cx8="http://schemas.microsoft.com/office/drawing/2016/5/14/chartex" xmlns:mc="http://schemas.openxmlformats.org/markup-compatibility/2006" xmlns:aink="http://schemas.microsoft.com/office/drawing/2016/ink" xmlns:am3d="http://schemas.microsoft.com/office/drawing/2017/model3d" xmlns:o="urn:schemas-microsoft-com:office:office" xmlns:oel="http://schemas.microsoft.com/office/2019/extlst" xmlns:r="http://schemas.openxmlformats.org/officeDocument/2006/relationships" xmlns:m="http://schemas.openxmlformats.org/officeDocument/2006/math" xmlns:v="urn:schemas-microsoft-com:vml" xmlns:wp14="http://schemas.microsoft.com/office/word/2010/wordprocessingDrawing" xmlns:wp="http://schemas.openxmlformats.org/drawingml/2006/wordprocessingDrawing" xmlns:w10="urn:schemas-microsoft-com:office:word" xmlns:w="http://schemas.openxmlformats.org/wordprocessingml/2006/main" xmlns:w14="http://schemas.microsoft.com/office/word/2010/wordml" xmlns:w15="http://schemas.microsoft.com/office/word/2012/wordml" xmlns:w16cex="http://schemas.microsoft.com/office/word/2018/wordml/cex" xmlns:w16cid="http://schemas.microsoft.com/office/word/2016/wordml/cid" xmlns:w16="http://schemas.microsoft.com/office/word/2018/wordml" xmlns:w16du="http://schemas.microsoft.com/office/word/2023/wordml/word16du" xmlns:w16sdtdh="http://schemas.microsoft.com/office/word/2020/wordml/sdtdatahash" xmlns:w16se="http://schemas.microsoft.com/office/word/2015/wordml/symex" xmlns:wpg="http://schemas.microsoft.com/office/word/2010/wordprocessingGroup" xmlns:wpi="http://schemas.microsoft.com/office/word/2010/wordprocessingInk" xmlns:wne="http://schemas.microsoft.com/office/word/2006/wordml" xmlns:wps="http://schemas.microsoft.com/office/word/2010/wordprocessingShape" mc:Ignorable="w14 w15 w16se w16cid w16 w16cex w16sdtdh w16du wp14">
+<w:ftr xmlns:wpc="http://schemas.microsoft.com/office/word/2010/wordprocessingCanvas" xmlns:cx="http://schemas.microsoft.com/office/drawing/2014/chartex" xmlns:cx1="http://schemas.microsoft.com/office/drawing/2015/9/8/chartex" xmlns:cx2="http://schemas.microsoft.com/office/drawing/2015/10/21/chartex" xmlns:cx3="http://schemas.microsoft.com/office/drawing/2016/5/9/chartex" xmlns:cx4="http://schemas.microsoft.com/office/drawing/2016/5/10/chartex" xmlns:cx5="http://schemas.microsoft.com/office/drawing/2016/5/11/chartex" xmlns:cx6="http://schemas.microsoft.com/office/drawing/2016/5/12/chartex" xmlns:cx7="http://schemas.microsoft.com/office/drawing/2016/5/13/chartex" xmlns:cx8="http://schemas.microsoft.com/office/drawing/2016/5/14/chartex" xmlns:mc="http://schemas.openxmlformats.org/markup-compatibility/2006" xmlns:aink="http://schemas.microsoft.com/office/drawing/2016/ink" xmlns:am3d="http://schemas.microsoft.com/office/drawing/2017/model3d" xmlns:o="urn:schemas-microsoft-com:office:office" xmlns:oel="http://schemas.microsoft.com/office/2019/extlst" xmlns:r="http://schemas.openxmlformats.org/officeDocument/2006/relationships" xmlns:m="http://schemas.openxmlformats.org/officeDocument/2006/math" xmlns:v="urn:schemas-microsoft-com:vml" xmlns:wp14="http://schemas.microsoft.com/office/word/2010/wordprocessingDrawing" xmlns:wp="http://schemas.openxmlformats.org/drawingml/2006/wordprocessingDrawing" xmlns:w10="urn:schemas-microsoft-com:office:word" xmlns:w="http://schemas.openxmlformats.org/wordprocessingml/2006/main" xmlns:w14="http://schemas.microsoft.com/office/word/2010/wordml" xmlns:w15="http://schemas.microsoft.com/office/word/2012/wordml" xmlns:w16cex="http://schemas.microsoft.com/office/word/2018/wordml/cex" xmlns:w16cid="http://schemas.microsoft.com/office/word/2016/wordml/cid" xmlns:w16="http://schemas.microsoft.com/office/word/2018/wordml" xmlns:w16du="http://schemas.microsoft.com/office/word/2023/wordml/word16du" xmlns:w16sdtdh="http://schemas.microsoft.com/office/word/2020/wordml/sdtdatahash" xmlns:w16sdtfl="http://schemas.microsoft.com/office/word/2024/wordml/sdtformatlock" xmlns:w16se="http://schemas.microsoft.com/office/word/2015/wordml/symex" xmlns:wpg="http://schemas.microsoft.com/office/word/2010/wordprocessingGroup" xmlns:wpi="http://schemas.microsoft.com/office/word/2010/wordprocessingInk" xmlns:wne="http://schemas.microsoft.com/office/word/2006/wordml" xmlns:wps="http://schemas.microsoft.com/office/word/2010/wordprocessingShape" mc:Ignorable="w14 w15 w16se w16cid w16 w16cex w16sdtdh w16sdtfl w16du wp14">
   <w:p>
     <w:pPr>
       <w:pStyle w:val="Footer"/>
@@ -8737,7 +8539,7 @@
 </file>
 
 <file path=word/footer2.xml><?xml version="1.0" encoding="utf-8"?>
-<w:ftr xmlns:wpc="http://schemas.microsoft.com/office/word/2010/wordprocessingCanvas" xmlns:cx="http://schemas.microsoft.com/office/drawing/2014/chartex" xmlns:cx1="http://schemas.microsoft.com/office/drawing/2015/9/8/chartex" xmlns:cx2="http://schemas.microsoft.com/office/drawing/2015/10/21/chartex" xmlns:cx3="http://schemas.microsoft.com/office/drawing/2016/5/9/chartex" xmlns:cx4="http://schemas.microsoft.com/office/drawing/2016/5/10/chartex" xmlns:cx5="http://schemas.microsoft.com/office/drawing/2016/5/11/chartex" xmlns:cx6="http://schemas.microsoft.com/office/drawing/2016/5/12/chartex" xmlns:cx7="http://schemas.microsoft.com/office/drawing/2016/5/13/chartex" xmlns:cx8="http://schemas.microsoft.com/office/drawing/2016/5/14/chartex" xmlns:mc="http://schemas.openxmlformats.org/markup-compatibility/2006" xmlns:aink="http://schemas.microsoft.com/office/drawing/2016/ink" xmlns:am3d="http://schemas.microsoft.com/office/drawing/2017/model3d" xmlns:o="urn:schemas-microsoft-com:office:office" xmlns:oel="http://schemas.microsoft.com/office/2019/extlst" xmlns:r="http://schemas.openxmlformats.org/officeDocument/2006/relationships" xmlns:m="http://schemas.openxmlformats.org/officeDocument/2006/math" xmlns:v="urn:schemas-microsoft-com:vml" xmlns:wp14="http://schemas.microsoft.com/office/word/2010/wordprocessingDrawing" xmlns:wp="http://schemas.openxmlformats.org/drawingml/2006/wordprocessingDrawing" xmlns:w10="urn:schemas-microsoft-com:office:word" xmlns:w="http://schemas.openxmlformats.org/wordprocessingml/2006/main" xmlns:w14="http://schemas.microsoft.com/office/word/2010/wordml" xmlns:w15="http://schemas.microsoft.com/office/word/2012/wordml" xmlns:w16cex="http://schemas.microsoft.com/office/word/2018/wordml/cex" xmlns:w16cid="http://schemas.microsoft.com/office/word/2016/wordml/cid" xmlns:w16="http://schemas.microsoft.com/office/word/2018/wordml" xmlns:w16du="http://schemas.microsoft.com/office/word/2023/wordml/word16du" xmlns:w16sdtdh="http://schemas.microsoft.com/office/word/2020/wordml/sdtdatahash" xmlns:w16se="http://schemas.microsoft.com/office/word/2015/wordml/symex" xmlns:wpg="http://schemas.microsoft.com/office/word/2010/wordprocessingGroup" xmlns:wpi="http://schemas.microsoft.com/office/word/2010/wordprocessingInk" xmlns:wne="http://schemas.microsoft.com/office/word/2006/wordml" xmlns:wps="http://schemas.microsoft.com/office/word/2010/wordprocessingShape" mc:Ignorable="w14 w15 w16se w16cid w16 w16cex w16sdtdh w16du wp14">
+<w:ftr xmlns:wpc="http://schemas.microsoft.com/office/word/2010/wordprocessingCanvas" xmlns:cx="http://schemas.microsoft.com/office/drawing/2014/chartex" xmlns:cx1="http://schemas.microsoft.com/office/drawing/2015/9/8/chartex" xmlns:cx2="http://schemas.microsoft.com/office/drawing/2015/10/21/chartex" xmlns:cx3="http://schemas.microsoft.com/office/drawing/2016/5/9/chartex" xmlns:cx4="http://schemas.microsoft.com/office/drawing/2016/5/10/chartex" xmlns:cx5="http://schemas.microsoft.com/office/drawing/2016/5/11/chartex" xmlns:cx6="http://schemas.microsoft.com/office/drawing/2016/5/12/chartex" xmlns:cx7="http://schemas.microsoft.com/office/drawing/2016/5/13/chartex" xmlns:cx8="http://schemas.microsoft.com/office/drawing/2016/5/14/chartex" xmlns:mc="http://schemas.openxmlformats.org/markup-compatibility/2006" xmlns:aink="http://schemas.microsoft.com/office/drawing/2016/ink" xmlns:am3d="http://schemas.microsoft.com/office/drawing/2017/model3d" xmlns:o="urn:schemas-microsoft-com:office:office" xmlns:oel="http://schemas.microsoft.com/office/2019/extlst" xmlns:r="http://schemas.openxmlformats.org/officeDocument/2006/relationships" xmlns:m="http://schemas.openxmlformats.org/officeDocument/2006/math" xmlns:v="urn:schemas-microsoft-com:vml" xmlns:wp14="http://schemas.microsoft.com/office/word/2010/wordprocessingDrawing" xmlns:wp="http://schemas.openxmlformats.org/drawingml/2006/wordprocessingDrawing" xmlns:w10="urn:schemas-microsoft-com:office:word" xmlns:w="http://schemas.openxmlformats.org/wordprocessingml/2006/main" xmlns:w14="http://schemas.microsoft.com/office/word/2010/wordml" xmlns:w15="http://schemas.microsoft.com/office/word/2012/wordml" xmlns:w16cex="http://schemas.microsoft.com/office/word/2018/wordml/cex" xmlns:w16cid="http://schemas.microsoft.com/office/word/2016/wordml/cid" xmlns:w16="http://schemas.microsoft.com/office/word/2018/wordml" xmlns:w16du="http://schemas.microsoft.com/office/word/2023/wordml/word16du" xmlns:w16sdtdh="http://schemas.microsoft.com/office/word/2020/wordml/sdtdatahash" xmlns:w16sdtfl="http://schemas.microsoft.com/office/word/2024/wordml/sdtformatlock" xmlns:w16se="http://schemas.microsoft.com/office/word/2015/wordml/symex" xmlns:wpg="http://schemas.microsoft.com/office/word/2010/wordprocessingGroup" xmlns:wpi="http://schemas.microsoft.com/office/word/2010/wordprocessingInk" xmlns:wne="http://schemas.microsoft.com/office/word/2006/wordml" xmlns:wps="http://schemas.microsoft.com/office/word/2010/wordprocessingShape" mc:Ignorable="w14 w15 w16se w16cid w16 w16cex w16sdtdh w16sdtfl w16du wp14">
   <w:sdt>
     <w:sdtPr>
       <w:id w:val="1893158551"/>
@@ -8790,7 +8592,7 @@
 </file>
 
 <file path=word/footnotes.xml><?xml version="1.0" encoding="utf-8"?>
-<w:footnotes xmlns:wpc="http://schemas.microsoft.com/office/word/2010/wordprocessingCanvas" xmlns:cx="http://schemas.microsoft.com/office/drawing/2014/chartex" xmlns:cx1="http://schemas.microsoft.com/office/drawing/2015/9/8/chartex" xmlns:cx2="http://schemas.microsoft.com/office/drawing/2015/10/21/chartex" xmlns:cx3="http://schemas.microsoft.com/office/drawing/2016/5/9/chartex" xmlns:cx4="http://schemas.microsoft.com/office/drawing/2016/5/10/chartex" xmlns:cx5="http://schemas.microsoft.com/office/drawing/2016/5/11/chartex" xmlns:cx6="http://schemas.microsoft.com/office/drawing/2016/5/12/chartex" xmlns:cx7="http://schemas.microsoft.com/office/drawing/2016/5/13/chartex" xmlns:cx8="http://schemas.microsoft.com/office/drawing/2016/5/14/chartex" xmlns:mc="http://schemas.openxmlformats.org/markup-compatibility/2006" xmlns:aink="http://schemas.microsoft.com/office/drawing/2016/ink" xmlns:am3d="http://schemas.microsoft.com/office/drawing/2017/model3d" xmlns:o="urn:schemas-microsoft-com:office:office" xmlns:oel="http://schemas.microsoft.com/office/2019/extlst" xmlns:r="http://schemas.openxmlformats.org/officeDocument/2006/relationships" xmlns:m="http://schemas.openxmlformats.org/officeDocument/2006/math" xmlns:v="urn:schemas-microsoft-com:vml" xmlns:wp14="http://schemas.microsoft.com/office/word/2010/wordprocessingDrawing" xmlns:wp="http://schemas.openxmlformats.org/drawingml/2006/wordprocessingDrawing" xmlns:w10="urn:schemas-microsoft-com:office:word" xmlns:w="http://schemas.openxmlformats.org/wordprocessingml/2006/main" xmlns:w14="http://schemas.microsoft.com/office/word/2010/wordml" xmlns:w15="http://schemas.microsoft.com/office/word/2012/wordml" xmlns:w16cex="http://schemas.microsoft.com/office/word/2018/wordml/cex" xmlns:w16cid="http://schemas.microsoft.com/office/word/2016/wordml/cid" xmlns:w16="http://schemas.microsoft.com/office/word/2018/wordml" xmlns:w16du="http://schemas.microsoft.com/office/word/2023/wordml/word16du" xmlns:w16sdtdh="http://schemas.microsoft.com/office/word/2020/wordml/sdtdatahash" xmlns:w16se="http://schemas.microsoft.com/office/word/2015/wordml/symex" xmlns:wpg="http://schemas.microsoft.com/office/word/2010/wordprocessingGroup" xmlns:wpi="http://schemas.microsoft.com/office/word/2010/wordprocessingInk" xmlns:wne="http://schemas.microsoft.com/office/word/2006/wordml" xmlns:wps="http://schemas.microsoft.com/office/word/2010/wordprocessingShape" mc:Ignorable="w14 w15 w16se w16cid w16 w16cex w16sdtdh w16du wp14">
+<w:footnotes xmlns:wpc="http://schemas.microsoft.com/office/word/2010/wordprocessingCanvas" xmlns:cx="http://schemas.microsoft.com/office/drawing/2014/chartex" xmlns:cx1="http://schemas.microsoft.com/office/drawing/2015/9/8/chartex" xmlns:cx2="http://schemas.microsoft.com/office/drawing/2015/10/21/chartex" xmlns:cx3="http://schemas.microsoft.com/office/drawing/2016/5/9/chartex" xmlns:cx4="http://schemas.microsoft.com/office/drawing/2016/5/10/chartex" xmlns:cx5="http://schemas.microsoft.com/office/drawing/2016/5/11/chartex" xmlns:cx6="http://schemas.microsoft.com/office/drawing/2016/5/12/chartex" xmlns:cx7="http://schemas.microsoft.com/office/drawing/2016/5/13/chartex" xmlns:cx8="http://schemas.microsoft.com/office/drawing/2016/5/14/chartex" xmlns:mc="http://schemas.openxmlformats.org/markup-compatibility/2006" xmlns:aink="http://schemas.microsoft.com/office/drawing/2016/ink" xmlns:am3d="http://schemas.microsoft.com/office/drawing/2017/model3d" xmlns:o="urn:schemas-microsoft-com:office:office" xmlns:oel="http://schemas.microsoft.com/office/2019/extlst" xmlns:r="http://schemas.openxmlformats.org/officeDocument/2006/relationships" xmlns:m="http://schemas.openxmlformats.org/officeDocument/2006/math" xmlns:v="urn:schemas-microsoft-com:vml" xmlns:wp14="http://schemas.microsoft.com/office/word/2010/wordprocessingDrawing" xmlns:wp="http://schemas.openxmlformats.org/drawingml/2006/wordprocessingDrawing" xmlns:w10="urn:schemas-microsoft-com:office:word" xmlns:w="http://schemas.openxmlformats.org/wordprocessingml/2006/main" xmlns:w14="http://schemas.microsoft.com/office/word/2010/wordml" xmlns:w15="http://schemas.microsoft.com/office/word/2012/wordml" xmlns:w16cex="http://schemas.microsoft.com/office/word/2018/wordml/cex" xmlns:w16cid="http://schemas.microsoft.com/office/word/2016/wordml/cid" xmlns:w16="http://schemas.microsoft.com/office/word/2018/wordml" xmlns:w16du="http://schemas.microsoft.com/office/word/2023/wordml/word16du" xmlns:w16sdtdh="http://schemas.microsoft.com/office/word/2020/wordml/sdtdatahash" xmlns:w16sdtfl="http://schemas.microsoft.com/office/word/2024/wordml/sdtformatlock" xmlns:w16se="http://schemas.microsoft.com/office/word/2015/wordml/symex" xmlns:wpg="http://schemas.microsoft.com/office/word/2010/wordprocessingGroup" xmlns:wpi="http://schemas.microsoft.com/office/word/2010/wordprocessingInk" xmlns:wne="http://schemas.microsoft.com/office/word/2006/wordml" xmlns:wps="http://schemas.microsoft.com/office/word/2010/wordprocessingShape" mc:Ignorable="w14 w15 w16se w16cid w16 w16cex w16sdtdh w16sdtfl w16du wp14">
   <w:footnote w:type="separator" w:id="-1">
     <w:p>
       <w:pPr>
@@ -8815,7 +8617,7 @@
 </file>
 
 <file path=word/numbering.xml><?xml version="1.0" encoding="utf-8"?>
-<w:numbering xmlns:wpc="http://schemas.microsoft.com/office/word/2010/wordprocessingCanvas" xmlns:cx="http://schemas.microsoft.com/office/drawing/2014/chartex" xmlns:cx1="http://schemas.microsoft.com/office/drawing/2015/9/8/chartex" xmlns:cx2="http://schemas.microsoft.com/office/drawing/2015/10/21/chartex" xmlns:cx3="http://schemas.microsoft.com/office/drawing/2016/5/9/chartex" xmlns:cx4="http://schemas.microsoft.com/office/drawing/2016/5/10/chartex" xmlns:cx5="http://schemas.microsoft.com/office/drawing/2016/5/11/chartex" xmlns:cx6="http://schemas.microsoft.com/office/drawing/2016/5/12/chartex" xmlns:cx7="http://schemas.microsoft.com/office/drawing/2016/5/13/chartex" xmlns:cx8="http://schemas.microsoft.com/office/drawing/2016/5/14/chartex" xmlns:mc="http://schemas.openxmlformats.org/markup-compatibility/2006" xmlns:aink="http://schemas.microsoft.com/office/drawing/2016/ink" xmlns:am3d="http://schemas.microsoft.com/office/drawing/2017/model3d" xmlns:o="urn:schemas-microsoft-com:office:office" xmlns:oel="http://schemas.microsoft.com/office/2019/extlst" xmlns:r="http://schemas.openxmlformats.org/officeDocument/2006/relationships" xmlns:m="http://schemas.openxmlformats.org/officeDocument/2006/math" xmlns:v="urn:schemas-microsoft-com:vml" xmlns:wp14="http://schemas.microsoft.com/office/word/2010/wordprocessingDrawing" xmlns:wp="http://schemas.openxmlformats.org/drawingml/2006/wordprocessingDrawing" xmlns:w10="urn:schemas-microsoft-com:office:word" xmlns:w="http://schemas.openxmlformats.org/wordprocessingml/2006/main" xmlns:w14="http://schemas.microsoft.com/office/word/2010/wordml" xmlns:w15="http://schemas.microsoft.com/office/word/2012/wordml" xmlns:w16cex="http://schemas.microsoft.com/office/word/2018/wordml/cex" xmlns:w16cid="http://schemas.microsoft.com/office/word/2016/wordml/cid" xmlns:w16="http://schemas.microsoft.com/office/word/2018/wordml" xmlns:w16du="http://schemas.microsoft.com/office/word/2023/wordml/word16du" xmlns:w16sdtdh="http://schemas.microsoft.com/office/word/2020/wordml/sdtdatahash" xmlns:w16se="http://schemas.microsoft.com/office/word/2015/wordml/symex" xmlns:wpg="http://schemas.microsoft.com/office/word/2010/wordprocessingGroup" xmlns:wpi="http://schemas.microsoft.com/office/word/2010/wordprocessingInk" xmlns:wne="http://schemas.microsoft.com/office/word/2006/wordml" xmlns:wps="http://schemas.microsoft.com/office/word/2010/wordprocessingShape" mc:Ignorable="w14 w15 w16se w16cid w16 w16cex w16sdtdh w16du wp14">
+<w:numbering xmlns:wpc="http://schemas.microsoft.com/office/word/2010/wordprocessingCanvas" xmlns:cx="http://schemas.microsoft.com/office/drawing/2014/chartex" xmlns:cx1="http://schemas.microsoft.com/office/drawing/2015/9/8/chartex" xmlns:cx2="http://schemas.microsoft.com/office/drawing/2015/10/21/chartex" xmlns:cx3="http://schemas.microsoft.com/office/drawing/2016/5/9/chartex" xmlns:cx4="http://schemas.microsoft.com/office/drawing/2016/5/10/chartex" xmlns:cx5="http://schemas.microsoft.com/office/drawing/2016/5/11/chartex" xmlns:cx6="http://schemas.microsoft.com/office/drawing/2016/5/12/chartex" xmlns:cx7="http://schemas.microsoft.com/office/drawing/2016/5/13/chartex" xmlns:cx8="http://schemas.microsoft.com/office/drawing/2016/5/14/chartex" xmlns:mc="http://schemas.openxmlformats.org/markup-compatibility/2006" xmlns:aink="http://schemas.microsoft.com/office/drawing/2016/ink" xmlns:am3d="http://schemas.microsoft.com/office/drawing/2017/model3d" xmlns:o="urn:schemas-microsoft-com:office:office" xmlns:oel="http://schemas.microsoft.com/office/2019/extlst" xmlns:r="http://schemas.openxmlformats.org/officeDocument/2006/relationships" xmlns:m="http://schemas.openxmlformats.org/officeDocument/2006/math" xmlns:v="urn:schemas-microsoft-com:vml" xmlns:wp14="http://schemas.microsoft.com/office/word/2010/wordprocessingDrawing" xmlns:wp="http://schemas.openxmlformats.org/drawingml/2006/wordprocessingDrawing" xmlns:w10="urn:schemas-microsoft-com:office:word" xmlns:w="http://schemas.openxmlformats.org/wordprocessingml/2006/main" xmlns:w14="http://schemas.microsoft.com/office/word/2010/wordml" xmlns:w15="http://schemas.microsoft.com/office/word/2012/wordml" xmlns:w16cex="http://schemas.microsoft.com/office/word/2018/wordml/cex" xmlns:w16cid="http://schemas.microsoft.com/office/word/2016/wordml/cid" xmlns:w16="http://schemas.microsoft.com/office/word/2018/wordml" xmlns:w16du="http://schemas.microsoft.com/office/word/2023/wordml/word16du" xmlns:w16sdtdh="http://schemas.microsoft.com/office/word/2020/wordml/sdtdatahash" xmlns:w16sdtfl="http://schemas.microsoft.com/office/word/2024/wordml/sdtformatlock" xmlns:w16se="http://schemas.microsoft.com/office/word/2015/wordml/symex" xmlns:wpg="http://schemas.microsoft.com/office/word/2010/wordprocessingGroup" xmlns:wpi="http://schemas.microsoft.com/office/word/2010/wordprocessingInk" xmlns:wne="http://schemas.microsoft.com/office/word/2006/wordml" xmlns:wps="http://schemas.microsoft.com/office/word/2010/wordprocessingShape" mc:Ignorable="w14 w15 w16se w16cid w16 w16cex w16sdtdh w16sdtfl w16du wp14">
   <w:abstractNum w:abstractNumId="0" w15:restartNumberingAfterBreak="0">
     <w:nsid w:val="04346462"/>
     <w:multiLevelType w:val="multilevel"/>
@@ -11455,7 +11257,7 @@
 </file>
 
 <file path=word/styles.xml><?xml version="1.0" encoding="utf-8"?>
-<w:styles xmlns:mc="http://schemas.openxmlformats.org/markup-compatibility/2006" xmlns:r="http://schemas.openxmlformats.org/officeDocument/2006/relationships" xmlns:w="http://schemas.openxmlformats.org/wordprocessingml/2006/main" xmlns:w14="http://schemas.microsoft.com/office/word/2010/wordml" xmlns:w15="http://schemas.microsoft.com/office/word/2012/wordml" xmlns:w16cex="http://schemas.microsoft.com/office/word/2018/wordml/cex" xmlns:w16cid="http://schemas.microsoft.com/office/word/2016/wordml/cid" xmlns:w16="http://schemas.microsoft.com/office/word/2018/wordml" xmlns:w16du="http://schemas.microsoft.com/office/word/2023/wordml/word16du" xmlns:w16sdtdh="http://schemas.microsoft.com/office/word/2020/wordml/sdtdatahash" xmlns:w16se="http://schemas.microsoft.com/office/word/2015/wordml/symex" mc:Ignorable="w14 w15 w16se w16cid w16 w16cex w16sdtdh w16du">
+<w:styles xmlns:mc="http://schemas.openxmlformats.org/markup-compatibility/2006" xmlns:r="http://schemas.openxmlformats.org/officeDocument/2006/relationships" xmlns:w="http://schemas.openxmlformats.org/wordprocessingml/2006/main" xmlns:w14="http://schemas.microsoft.com/office/word/2010/wordml" xmlns:w15="http://schemas.microsoft.com/office/word/2012/wordml" xmlns:w16cex="http://schemas.microsoft.com/office/word/2018/wordml/cex" xmlns:w16cid="http://schemas.microsoft.com/office/word/2016/wordml/cid" xmlns:w16="http://schemas.microsoft.com/office/word/2018/wordml" xmlns:w16du="http://schemas.microsoft.com/office/word/2023/wordml/word16du" xmlns:w16sdtdh="http://schemas.microsoft.com/office/word/2020/wordml/sdtdatahash" xmlns:w16sdtfl="http://schemas.microsoft.com/office/word/2024/wordml/sdtformatlock" xmlns:w16se="http://schemas.microsoft.com/office/word/2015/wordml/symex" mc:Ignorable="w14 w15 w16se w16cid w16 w16cex w16sdtdh w16sdtfl w16du">
   <w:docDefaults>
     <w:rPrDefault>
       <w:rPr>
@@ -11933,6 +11735,7 @@
   <w:style w:type="character" w:default="1" w:styleId="DefaultParagraphFont">
     <w:name w:val="Default Paragraph Font"/>
     <w:uiPriority w:val="1"/>
+    <w:semiHidden/>
     <w:unhideWhenUsed/>
   </w:style>
   <w:style w:type="table" w:default="1" w:styleId="TableNormal">

</xml_diff>

<commit_message>
fix: mod the incorrect of the documentation
</commit_message>
<xml_diff>
--- a/doc/TaiLieu.docx
+++ b/doc/TaiLieu.docx
@@ -121,15 +121,6 @@
         </w:rPr>
         <w:t>)</w:t>
       </w:r>
-    </w:p>
-    <w:p>
-      <w:pPr>
-        <w:rPr>
-          <w:b/>
-          <w:sz w:val="40"/>
-          <w:szCs w:val="40"/>
-        </w:rPr>
-      </w:pPr>
       <w:r>
         <w:rPr>
           <w:b/>
@@ -1241,7 +1232,15 @@
           <w:color w:val="FF0000"/>
           <w:highlight w:val="lightGray"/>
         </w:rPr>
-        <w:t>Google Sheet API</w:t>
+        <w:t xml:space="preserve">Google </w:t>
+      </w:r>
+      <w:r>
+        <w:rPr>
+          <w:rFonts w:ascii="Courier New" w:hAnsi="Courier New" w:cs="Courier New"/>
+          <w:color w:val="FF0000"/>
+          <w:highlight w:val="lightGray"/>
+        </w:rPr>
+        <w:t>Firebase</w:t>
       </w:r>
       <w:r>
         <w:rPr>

</xml_diff>